<commit_message>
Phat bieu bai toan - v1
</commit_message>
<xml_diff>
--- a/Documents/Phat bieu bai toan.docx
+++ b/Documents/Phat bieu bai toan.docx
@@ -352,9 +352,6 @@
           <w:numId w:val="12"/>
         </w:numPr>
         <w:ind w:left="0"/>
-        <w:rPr>
-          <w:rFonts w:cs="Segoe UI"/>
-        </w:rPr>
       </w:pPr>
       <w:bookmarkStart w:id="0" w:name="_Toc413938718"/>
       <w:bookmarkStart w:id="1" w:name="_Toc509067892"/>
@@ -369,11 +366,31 @@
     </w:p>
     <w:p>
       <w:pPr>
+        <w:pStyle w:val="HTMLPreformatted"/>
+        <w:spacing w:after="240"/>
         <w:rPr>
-          <w:rFonts w:cs="Segoe UI"/>
-          <w:b/>
+          <w:rFonts w:ascii="Consolas" w:hAnsi="Consolas"/>
+          <w:color w:val="24292E"/>
+          <w:sz w:val="24"/>
+          <w:szCs w:val="24"/>
         </w:rPr>
       </w:pPr>
+      <w:r>
+        <w:rPr>
+          <w:sz w:val="24"/>
+          <w:szCs w:val="24"/>
+        </w:rPr>
+        <w:t xml:space="preserve">Git repository: </w:t>
+      </w:r>
+      <w:r>
+        <w:rPr>
+          <w:rFonts w:ascii="Consolas" w:hAnsi="Consolas"/>
+          <w:color w:val="0070C0"/>
+          <w:sz w:val="24"/>
+          <w:szCs w:val="24"/>
+        </w:rPr>
+        <w:t>https://github.com/1512624/Parking_lot.git</w:t>
+      </w:r>
     </w:p>
     <w:tbl>
       <w:tblPr>
@@ -518,7 +535,7 @@
                 <w:rFonts w:eastAsia="SimSun"/>
                 <w:color w:val="0000FF"/>
               </w:rPr>
-              <w:t>1512</w:t>
+              <w:t>1512237</w:t>
             </w:r>
           </w:p>
         </w:tc>
@@ -551,6 +568,8 @@
             </w:r>
           </w:p>
         </w:tc>
+        <w:bookmarkStart w:id="2" w:name="_GoBack"/>
+        <w:bookmarkEnd w:id="2"/>
         <w:tc>
           <w:tcPr>
             <w:tcW w:w="5040" w:type="dxa"/>
@@ -571,6 +590,49 @@
                 <w:color w:val="0000FF"/>
               </w:rPr>
             </w:pPr>
+            <w:r>
+              <w:rPr>
+                <w:rFonts w:eastAsia="SimSun"/>
+              </w:rPr>
+              <w:fldChar w:fldCharType="begin"/>
+            </w:r>
+            <w:r>
+              <w:rPr>
+                <w:rFonts w:eastAsia="SimSun"/>
+              </w:rPr>
+              <w:instrText xml:space="preserve"> HYPERLINK "mailto:</w:instrText>
+            </w:r>
+            <w:r>
+              <w:rPr>
+                <w:rFonts w:eastAsia="SimSun"/>
+              </w:rPr>
+              <w:instrText>1512237@student.hcmus.edu.vn</w:instrText>
+            </w:r>
+            <w:r>
+              <w:rPr>
+                <w:rFonts w:eastAsia="SimSun"/>
+              </w:rPr>
+              <w:instrText xml:space="preserve">" </w:instrText>
+            </w:r>
+            <w:r>
+              <w:rPr>
+                <w:rFonts w:eastAsia="SimSun"/>
+              </w:rPr>
+              <w:fldChar w:fldCharType="separate"/>
+            </w:r>
+            <w:r>
+              <w:rPr>
+                <w:rStyle w:val="Hyperlink"/>
+                <w:rFonts w:eastAsia="SimSun"/>
+              </w:rPr>
+              <w:t>1512237@student.hcmus.edu.vn</w:t>
+            </w:r>
+            <w:r>
+              <w:rPr>
+                <w:rFonts w:eastAsia="SimSun"/>
+              </w:rPr>
+              <w:fldChar w:fldCharType="end"/>
+            </w:r>
           </w:p>
         </w:tc>
       </w:tr>
@@ -768,8 +830,8 @@
           <w:rFonts w:cs="Segoe UI"/>
         </w:rPr>
       </w:pPr>
-      <w:bookmarkStart w:id="2" w:name="_Toc413938719"/>
-      <w:bookmarkStart w:id="3" w:name="_Toc509067893"/>
+      <w:bookmarkStart w:id="3" w:name="_Toc413938719"/>
+      <w:bookmarkStart w:id="4" w:name="_Toc509067893"/>
       <w:r>
         <w:rPr>
           <w:rFonts w:cs="Segoe UI"/>
@@ -777,8 +839,8 @@
         <w:lastRenderedPageBreak/>
         <w:t>Phát biểu bài toán</w:t>
       </w:r>
-      <w:bookmarkEnd w:id="2"/>
       <w:bookmarkEnd w:id="3"/>
+      <w:bookmarkEnd w:id="4"/>
     </w:p>
     <w:p>
       <w:pPr>
@@ -788,12 +850,7 @@
         <w:t xml:space="preserve">Hệ thống tìm bãi đỗ xe </w:t>
       </w:r>
       <w:r>
-        <w:t>Parking-</w:t>
-      </w:r>
-      <w:bookmarkStart w:id="4" w:name="_GoBack"/>
-      <w:bookmarkEnd w:id="4"/>
-      <w:r>
-        <w:t>lot</w:t>
+        <w:t>Parking-lot</w:t>
       </w:r>
     </w:p>
     <w:p>
@@ -5730,6 +5787,53 @@
       <w:shd w:val="clear" w:color="auto" w:fill="E6E6E6"/>
     </w:rPr>
   </w:style>
+  <w:style w:type="paragraph" w:styleId="HTMLPreformatted">
+    <w:name w:val="HTML Preformatted"/>
+    <w:basedOn w:val="Normal"/>
+    <w:link w:val="HTMLPreformattedChar"/>
+    <w:uiPriority w:val="99"/>
+    <w:unhideWhenUsed/>
+    <w:rsid w:val="00535355"/>
+    <w:pPr>
+      <w:tabs>
+        <w:tab w:val="left" w:pos="916"/>
+        <w:tab w:val="left" w:pos="1832"/>
+        <w:tab w:val="left" w:pos="2748"/>
+        <w:tab w:val="left" w:pos="3664"/>
+        <w:tab w:val="left" w:pos="4580"/>
+        <w:tab w:val="left" w:pos="5496"/>
+        <w:tab w:val="left" w:pos="6412"/>
+        <w:tab w:val="left" w:pos="7328"/>
+        <w:tab w:val="left" w:pos="8244"/>
+        <w:tab w:val="left" w:pos="9160"/>
+        <w:tab w:val="left" w:pos="10076"/>
+        <w:tab w:val="left" w:pos="10992"/>
+        <w:tab w:val="left" w:pos="11908"/>
+        <w:tab w:val="left" w:pos="12824"/>
+        <w:tab w:val="left" w:pos="13740"/>
+        <w:tab w:val="left" w:pos="14656"/>
+      </w:tabs>
+      <w:spacing w:before="0" w:after="0" w:line="240" w:lineRule="auto"/>
+      <w:jc w:val="left"/>
+    </w:pPr>
+    <w:rPr>
+      <w:rFonts w:ascii="Courier New" w:eastAsia="Times New Roman" w:hAnsi="Courier New" w:cs="Courier New"/>
+      <w:sz w:val="20"/>
+      <w:szCs w:val="20"/>
+    </w:rPr>
+  </w:style>
+  <w:style w:type="character" w:customStyle="1" w:styleId="HTMLPreformattedChar">
+    <w:name w:val="HTML Preformatted Char"/>
+    <w:basedOn w:val="DefaultParagraphFont"/>
+    <w:link w:val="HTMLPreformatted"/>
+    <w:uiPriority w:val="99"/>
+    <w:rsid w:val="00535355"/>
+    <w:rPr>
+      <w:rFonts w:ascii="Courier New" w:eastAsia="Times New Roman" w:hAnsi="Courier New" w:cs="Courier New"/>
+      <w:sz w:val="20"/>
+      <w:szCs w:val="20"/>
+    </w:rPr>
+  </w:style>
 </w:styles>
 </file>
 
@@ -5768,19 +5872,19 @@
 
 <file path=word/glossary/fontTable.xml><?xml version="1.0" encoding="utf-8"?>
 <w:fonts xmlns:mc="http://schemas.openxmlformats.org/markup-compatibility/2006" xmlns:r="http://schemas.openxmlformats.org/officeDocument/2006/relationships" xmlns:w="http://schemas.openxmlformats.org/wordprocessingml/2006/main" xmlns:w14="http://schemas.microsoft.com/office/word/2010/wordml" xmlns:w15="http://schemas.microsoft.com/office/word/2012/wordml" xmlns:w16cid="http://schemas.microsoft.com/office/word/2016/wordml/cid" xmlns:w16se="http://schemas.microsoft.com/office/word/2015/wordml/symex" mc:Ignorable="w14 w15 w16se w16cid">
+  <w:font w:name="Symbol">
+    <w:panose1 w:val="05050102010706020507"/>
+    <w:charset w:val="02"/>
+    <w:family w:val="roman"/>
+    <w:pitch w:val="variable"/>
+    <w:sig w:usb0="00000000" w:usb1="10000000" w:usb2="00000000" w:usb3="00000000" w:csb0="80000000" w:csb1="00000000"/>
+  </w:font>
   <w:font w:name="Times New Roman">
     <w:panose1 w:val="02020603050405020304"/>
     <w:charset w:val="00"/>
     <w:family w:val="roman"/>
     <w:pitch w:val="variable"/>
     <w:sig w:usb0="E0002EFF" w:usb1="C000785B" w:usb2="00000009" w:usb3="00000000" w:csb0="000001FF" w:csb1="00000000"/>
-  </w:font>
-  <w:font w:name="Symbol">
-    <w:panose1 w:val="05050102010706020507"/>
-    <w:charset w:val="02"/>
-    <w:family w:val="roman"/>
-    <w:pitch w:val="variable"/>
-    <w:sig w:usb0="00000000" w:usb1="10000000" w:usb2="00000000" w:usb3="00000000" w:csb0="80000000" w:csb1="00000000"/>
   </w:font>
   <w:font w:name="Courier New">
     <w:panose1 w:val="02070309020205020404"/>
@@ -5824,6 +5928,13 @@
     <w:pitch w:val="variable"/>
     <w:sig w:usb0="E1002EFF" w:usb1="C000605B" w:usb2="00000029" w:usb3="00000000" w:csb0="000101FF" w:csb1="00000000"/>
   </w:font>
+  <w:font w:name="Consolas">
+    <w:panose1 w:val="020B0609020204030204"/>
+    <w:charset w:val="00"/>
+    <w:family w:val="modern"/>
+    <w:pitch w:val="fixed"/>
+    <w:sig w:usb0="E00006FF" w:usb1="0000FCFF" w:usb2="00000001" w:usb3="00000000" w:csb0="0000019F" w:csb1="00000000"/>
+  </w:font>
   <w:font w:name="SimSun">
     <w:altName w:val="宋体"/>
     <w:panose1 w:val="02010600030101010101"/>
@@ -5861,6 +5972,7 @@
     <w:rsid w:val="00095FAF"/>
     <w:rsid w:val="000F73A2"/>
     <w:rsid w:val="00140CB8"/>
+    <w:rsid w:val="00190AED"/>
     <w:rsid w:val="001C4D13"/>
     <w:rsid w:val="001E23C3"/>
     <w:rsid w:val="00221177"/>
@@ -5898,6 +6010,7 @@
     <w:rsid w:val="00E60812"/>
     <w:rsid w:val="00E974A7"/>
     <w:rsid w:val="00EE1EE2"/>
+    <w:rsid w:val="00EF4BAA"/>
     <w:rsid w:val="00F010B2"/>
     <w:rsid w:val="00F1735D"/>
     <w:rsid w:val="00F518AA"/>
@@ -6689,7 +6802,7 @@
 </file>
 
 <file path=customXml/itemProps2.xml><?xml version="1.0" encoding="utf-8"?>
-<ds:datastoreItem xmlns:ds="http://schemas.openxmlformats.org/officeDocument/2006/customXml" ds:itemID="{23DD9886-0466-40D7-A0FD-E1E21A68AAF4}">
+<ds:datastoreItem xmlns:ds="http://schemas.openxmlformats.org/officeDocument/2006/customXml" ds:itemID="{21D72000-0D1A-4CE3-8746-63F941D07D94}">
   <ds:schemaRefs>
     <ds:schemaRef ds:uri="http://schemas.openxmlformats.org/officeDocument/2006/bibliography"/>
   </ds:schemaRefs>

</xml_diff>